<commit_message>
Initial commit: Added invoice generator code and templates
</commit_message>
<xml_diff>
--- a/Three Parts Payment INDIA.docx
+++ b/Three Parts Payment INDIA.docx
@@ -45,14 +45,12 @@
       <w:r>
         <w:br w:type="column"/>
       </w:r>
-      <w:proofErr w:type="spellStart"/>
       <w:r>
         <w:rPr>
           <w:color w:val="767070"/>
         </w:rPr>
         <w:t>AppSynergies</w:t>
       </w:r>
-      <w:proofErr w:type="spellEnd"/>
       <w:r>
         <w:rPr>
           <w:color w:val="767070"/>
@@ -253,6 +251,26 @@
               <w:pStyle w:val="TableParagraph"/>
               <w:spacing w:line="221" w:lineRule="exact"/>
               <w:rPr>
+                <w:b/>
+                <w:sz w:val="20"/>
+                <w:szCs w:val="20"/>
+              </w:rPr>
+            </w:pPr>
+            <w:r>
+              <w:rPr>
+                <w:b/>
+                <w:sz w:val="20"/>
+                <w:szCs w:val="20"/>
+              </w:rPr>
+              <w:t xml:space="preserve">  </w:t>
+            </w:r>
+          </w:p>
+          <w:p>
+            <w:pPr>
+              <w:pStyle w:val="TableParagraph"/>
+              <w:spacing w:line="221" w:lineRule="exact"/>
+              <w:ind w:left="398"/>
+              <w:rPr>
                 <w:bCs/>
                 <w:sz w:val="20"/>
                 <w:szCs w:val="20"/>
@@ -262,197 +280,179 @@
               <w:rPr>
                 <w:b/>
                 <w:sz w:val="20"/>
+              </w:rPr>
+              <w:t>BILL</w:t>
+            </w:r>
+            <w:r>
+              <w:rPr>
+                <w:b/>
+                <w:spacing w:val="-4"/>
+                <w:sz w:val="20"/>
+              </w:rPr>
+              <w:t xml:space="preserve"> </w:t>
+            </w:r>
+            <w:r>
+              <w:rPr>
+                <w:b/>
+                <w:sz w:val="20"/>
+              </w:rPr>
+              <w:t>TO:</w:t>
+            </w:r>
+            <w:r>
+              <w:rPr>
+                <w:b/>
+                <w:spacing w:val="-4"/>
+                <w:sz w:val="20"/>
+              </w:rPr>
+              <w:t xml:space="preserve"> </w:t>
+            </w:r>
+            <w:r>
+              <w:rPr>
+                <w:bCs/>
+                <w:sz w:val="20"/>
                 <w:szCs w:val="20"/>
               </w:rPr>
-              <w:t xml:space="preserve">    BILL</w:t>
+              <w:t>&lt;&lt; Client Name &gt;&gt;</w:t>
+            </w:r>
+          </w:p>
+          <w:p>
+            <w:pPr>
+              <w:pStyle w:val="TableParagraph"/>
+              <w:ind w:left="398"/>
+              <w:rPr>
+                <w:sz w:val="20"/>
+              </w:rPr>
+            </w:pPr>
+            <w:r>
+              <w:rPr>
+                <w:b/>
+                <w:sz w:val="20"/>
+              </w:rPr>
+              <w:t>Company</w:t>
+            </w:r>
+            <w:r>
+              <w:rPr>
+                <w:b/>
+                <w:spacing w:val="-7"/>
+                <w:sz w:val="20"/>
+              </w:rPr>
+              <w:t xml:space="preserve"> </w:t>
+            </w:r>
+            <w:r>
+              <w:rPr>
+                <w:b/>
+                <w:sz w:val="20"/>
+              </w:rPr>
+              <w:t>Name:</w:t>
+            </w:r>
+            <w:r>
+              <w:rPr>
+                <w:b/>
+                <w:spacing w:val="-5"/>
+                <w:sz w:val="20"/>
+              </w:rPr>
+              <w:t xml:space="preserve"> </w:t>
+            </w:r>
+            <w:r>
+              <w:rPr>
+                <w:bCs/>
+                <w:sz w:val="20"/>
+                <w:szCs w:val="20"/>
+              </w:rPr>
+              <w:t>&lt;&lt;Company Name&gt;&gt;</w:t>
+            </w:r>
+          </w:p>
+          <w:p>
+            <w:pPr>
+              <w:pStyle w:val="TableParagraph"/>
+              <w:ind w:left="398"/>
+              <w:rPr>
+                <w:sz w:val="20"/>
+              </w:rPr>
+            </w:pPr>
+            <w:r>
+              <w:rPr>
+                <w:b/>
+                <w:sz w:val="20"/>
+              </w:rPr>
+              <w:t>Mobile</w:t>
             </w:r>
             <w:r>
               <w:rPr>
                 <w:b/>
                 <w:spacing w:val="-4"/>
                 <w:sz w:val="20"/>
+              </w:rPr>
+              <w:t xml:space="preserve"> </w:t>
+            </w:r>
+            <w:r>
+              <w:rPr>
+                <w:b/>
+                <w:sz w:val="20"/>
+              </w:rPr>
+              <w:t>No:</w:t>
+            </w:r>
+            <w:r>
+              <w:rPr>
+                <w:b/>
+                <w:spacing w:val="-3"/>
+                <w:sz w:val="20"/>
+              </w:rPr>
+              <w:t xml:space="preserve"> </w:t>
+            </w:r>
+            <w:r>
+              <w:rPr>
+                <w:sz w:val="20"/>
                 <w:szCs w:val="20"/>
               </w:rPr>
+              <w:t>&lt;&lt;Client Contact&gt;&gt;</w:t>
+            </w:r>
+          </w:p>
+          <w:p>
+            <w:pPr>
+              <w:pStyle w:val="TableParagraph"/>
+              <w:ind w:left="398" w:right="826"/>
+              <w:rPr>
+                <w:b/>
+                <w:sz w:val="24"/>
+              </w:rPr>
+            </w:pPr>
+            <w:r>
+              <w:rPr>
+                <w:b/>
+                <w:sz w:val="20"/>
+              </w:rPr>
+              <w:t xml:space="preserve">Address: </w:t>
+            </w:r>
+            <w:r>
+              <w:rPr>
+                <w:bCs/>
+                <w:sz w:val="20"/>
+                <w:szCs w:val="20"/>
+              </w:rPr>
+              <w:t>&lt;&lt;Address&gt;&gt;</w:t>
+            </w:r>
+            <w:r>
+              <w:rPr>
+                <w:b/>
+                <w:sz w:val="24"/>
+              </w:rPr>
               <w:t xml:space="preserve"> </w:t>
             </w:r>
-            <w:r>
-              <w:rPr>
-                <w:b/>
-                <w:sz w:val="20"/>
-                <w:szCs w:val="20"/>
-              </w:rPr>
-              <w:t>TO:</w:t>
-            </w:r>
-            <w:r>
-              <w:rPr>
-                <w:b/>
-                <w:spacing w:val="-4"/>
-                <w:sz w:val="20"/>
-                <w:szCs w:val="20"/>
-              </w:rPr>
-              <w:t xml:space="preserve"> </w:t>
-            </w:r>
-            <w:r>
-              <w:rPr>
-                <w:bCs/>
-                <w:sz w:val="20"/>
-                <w:szCs w:val="20"/>
-              </w:rPr>
-              <w:t>&lt;&lt; Client Name &gt;&gt;</w:t>
-            </w:r>
-          </w:p>
-          <w:p>
-            <w:pPr>
-              <w:pStyle w:val="TableParagraph"/>
-              <w:rPr>
-                <w:sz w:val="20"/>
-                <w:szCs w:val="20"/>
-              </w:rPr>
-            </w:pPr>
-            <w:r>
-              <w:rPr>
-                <w:b/>
-                <w:sz w:val="20"/>
-                <w:szCs w:val="20"/>
-              </w:rPr>
-              <w:t xml:space="preserve">    Company</w:t>
-            </w:r>
-            <w:r>
-              <w:rPr>
-                <w:b/>
-                <w:spacing w:val="-7"/>
-                <w:sz w:val="20"/>
-                <w:szCs w:val="20"/>
-              </w:rPr>
-              <w:t xml:space="preserve"> </w:t>
-            </w:r>
-            <w:r>
-              <w:rPr>
-                <w:b/>
-                <w:sz w:val="20"/>
-                <w:szCs w:val="20"/>
-              </w:rPr>
-              <w:t>Name:</w:t>
-            </w:r>
-            <w:r>
-              <w:rPr>
-                <w:b/>
-                <w:spacing w:val="-5"/>
-                <w:sz w:val="20"/>
-                <w:szCs w:val="20"/>
-              </w:rPr>
-              <w:t xml:space="preserve"> </w:t>
-            </w:r>
-            <w:r>
-              <w:rPr>
-                <w:bCs/>
-                <w:sz w:val="20"/>
-                <w:szCs w:val="20"/>
-              </w:rPr>
-              <w:t>&lt;&lt;Company Name&gt;&gt;</w:t>
-            </w:r>
-          </w:p>
-          <w:p>
-            <w:pPr>
-              <w:pStyle w:val="TableParagraph"/>
-              <w:rPr>
-                <w:sz w:val="20"/>
-                <w:szCs w:val="20"/>
-              </w:rPr>
-            </w:pPr>
-            <w:r>
-              <w:rPr>
-                <w:b/>
-                <w:sz w:val="20"/>
-                <w:szCs w:val="20"/>
-              </w:rPr>
-              <w:t xml:space="preserve">    Mobile</w:t>
-            </w:r>
-            <w:r>
-              <w:rPr>
-                <w:b/>
-                <w:spacing w:val="-4"/>
-                <w:sz w:val="20"/>
-                <w:szCs w:val="20"/>
-              </w:rPr>
-              <w:t xml:space="preserve"> </w:t>
-            </w:r>
-            <w:r>
-              <w:rPr>
-                <w:b/>
-                <w:sz w:val="20"/>
-                <w:szCs w:val="20"/>
-              </w:rPr>
-              <w:t>No:</w:t>
-            </w:r>
-            <w:r>
-              <w:rPr>
-                <w:b/>
-                <w:spacing w:val="-3"/>
-                <w:sz w:val="20"/>
-                <w:szCs w:val="20"/>
-              </w:rPr>
-              <w:t xml:space="preserve"> </w:t>
-            </w:r>
-            <w:r>
-              <w:rPr>
-                <w:sz w:val="20"/>
-                <w:szCs w:val="20"/>
-              </w:rPr>
-              <w:t>&lt;&lt;Client Contact&gt;&gt;</w:t>
-            </w:r>
-          </w:p>
-          <w:p>
-            <w:pPr>
-              <w:pStyle w:val="TableParagraph"/>
-              <w:ind w:right="826"/>
-              <w:rPr>
-                <w:b/>
-                <w:sz w:val="20"/>
-                <w:szCs w:val="20"/>
-              </w:rPr>
-            </w:pPr>
-            <w:r>
-              <w:rPr>
-                <w:b/>
-                <w:sz w:val="20"/>
-                <w:szCs w:val="20"/>
-              </w:rPr>
-              <w:t xml:space="preserve">    Address: </w:t>
-            </w:r>
-            <w:r>
-              <w:rPr>
-                <w:bCs/>
-                <w:sz w:val="20"/>
-                <w:szCs w:val="20"/>
-              </w:rPr>
-              <w:t>&lt;&lt;Address&gt;&gt;</w:t>
-            </w:r>
-            <w:r>
-              <w:rPr>
-                <w:b/>
-                <w:sz w:val="20"/>
-                <w:szCs w:val="20"/>
-              </w:rPr>
-              <w:t xml:space="preserve"> </w:t>
-            </w:r>
-          </w:p>
-          <w:p>
-            <w:pPr>
-              <w:pStyle w:val="TableParagraph"/>
-              <w:ind w:right="826"/>
-              <w:rPr>
-                <w:sz w:val="20"/>
-                <w:szCs w:val="20"/>
-              </w:rPr>
-            </w:pPr>
-            <w:r>
-              <w:rPr>
-                <w:b/>
-                <w:sz w:val="20"/>
-                <w:szCs w:val="20"/>
-              </w:rPr>
-              <w:t xml:space="preserve">    Email: </w:t>
+          </w:p>
+          <w:p>
+            <w:pPr>
+              <w:pStyle w:val="TableParagraph"/>
+              <w:ind w:left="398" w:right="826"/>
+              <w:rPr>
+                <w:sz w:val="20"/>
+              </w:rPr>
+            </w:pPr>
+            <w:r>
+              <w:rPr>
+                <w:b/>
+              </w:rPr>
+              <w:t xml:space="preserve">Email: </w:t>
             </w:r>
             <w:r>
               <w:rPr>
@@ -476,7 +476,6 @@
               <w:rPr>
                 <w:b/>
                 <w:sz w:val="20"/>
-                <w:szCs w:val="20"/>
               </w:rPr>
               <w:t>Project</w:t>
             </w:r>
@@ -485,7 +484,6 @@
                 <w:b/>
                 <w:spacing w:val="-7"/>
                 <w:sz w:val="20"/>
-                <w:szCs w:val="20"/>
               </w:rPr>
               <w:t xml:space="preserve"> </w:t>
             </w:r>
@@ -493,7 +491,6 @@
               <w:rPr>
                 <w:b/>
                 <w:sz w:val="20"/>
-                <w:szCs w:val="20"/>
               </w:rPr>
               <w:t>Name:</w:t>
             </w:r>
@@ -502,14 +499,12 @@
                 <w:b/>
                 <w:spacing w:val="-3"/>
                 <w:sz w:val="20"/>
-                <w:szCs w:val="20"/>
               </w:rPr>
               <w:t xml:space="preserve"> </w:t>
             </w:r>
             <w:r>
               <w:rPr>
                 <w:sz w:val="20"/>
-                <w:szCs w:val="20"/>
               </w:rPr>
               <w:t>&lt;&lt;Project Name&gt;&gt;</w:t>
             </w:r>
@@ -525,10 +520,29 @@
               <w:spacing w:before="0" w:line="244" w:lineRule="exact"/>
               <w:ind w:left="863"/>
               <w:rPr>
+                <w:b/>
                 <w:sz w:val="20"/>
                 <w:szCs w:val="20"/>
               </w:rPr>
             </w:pPr>
+          </w:p>
+          <w:p>
+            <w:pPr>
+              <w:pStyle w:val="TableParagraph"/>
+              <w:spacing w:before="0" w:line="244" w:lineRule="exact"/>
+              <w:rPr>
+                <w:sz w:val="20"/>
+                <w:szCs w:val="20"/>
+              </w:rPr>
+            </w:pPr>
+            <w:r>
+              <w:rPr>
+                <w:b/>
+                <w:sz w:val="20"/>
+                <w:szCs w:val="20"/>
+              </w:rPr>
+              <w:t xml:space="preserve">                 </w:t>
+            </w:r>
             <w:r>
               <w:rPr>
                 <w:b/>
@@ -943,7 +957,6 @@
         </w:rPr>
         <w:t xml:space="preserve"> </w:t>
       </w:r>
-      <w:proofErr w:type="gramStart"/>
       <w:r>
         <w:rPr>
           <w:b/>
@@ -966,7 +979,6 @@
         </w:rPr>
         <w:t>:</w:t>
       </w:r>
-      <w:proofErr w:type="gramEnd"/>
     </w:p>
     <w:p>
       <w:pPr>
@@ -1068,12 +1080,17 @@
           <w:p>
             <w:pPr>
               <w:pStyle w:val="TableParagraph"/>
-              <w:ind w:left="2467" w:right="2936"/>
-              <w:jc w:val="center"/>
-              <w:rPr>
-                <w:b/>
-              </w:rPr>
-            </w:pPr>
+              <w:ind w:right="2936"/>
+              <w:rPr>
+                <w:b/>
+              </w:rPr>
+            </w:pPr>
+            <w:r>
+              <w:rPr>
+                <w:b/>
+              </w:rPr>
+              <w:t xml:space="preserve">                                      </w:t>
+            </w:r>
             <w:r>
               <w:rPr>
                 <w:b/>
@@ -1167,11 +1184,7 @@
               <w:t>&lt;&lt;P1&gt;&gt;</w:t>
             </w:r>
             <w:r>
-              <w:t xml:space="preserve"> of </w:t>
-            </w:r>
-            <w:proofErr w:type="gramStart"/>
-            <w:r>
-              <w:t>the</w:t>
+              <w:t xml:space="preserve"> of the</w:t>
             </w:r>
             <w:r>
               <w:t xml:space="preserve"> </w:t>
@@ -1183,11 +1196,7 @@
               <w:t xml:space="preserve"> </w:t>
             </w:r>
             <w:r>
-              <w:t>total</w:t>
-            </w:r>
-            <w:proofErr w:type="gramEnd"/>
-            <w:r>
-              <w:t xml:space="preserve"> or the estimated amount.</w:t>
+              <w:t>total or the estimated amount.</w:t>
             </w:r>
           </w:p>
         </w:tc>
@@ -1370,6 +1379,9 @@
             </w:pPr>
             <w:r>
               <w:t>Once the project gets completed the client needs to pay the rest</w:t>
+            </w:r>
+            <w:r>
+              <w:t xml:space="preserve"> </w:t>
             </w:r>
             <w:r>
               <w:rPr>
@@ -1517,14 +1529,12 @@
           </wp:anchor>
         </w:drawing>
       </w:r>
-      <w:proofErr w:type="spellStart"/>
       <w:r>
         <w:rPr>
           <w:color w:val="767070"/>
         </w:rPr>
         <w:t>AppSynergies</w:t>
       </w:r>
-      <w:proofErr w:type="spellEnd"/>
       <w:r>
         <w:rPr>
           <w:color w:val="767070"/>
@@ -1807,14 +1817,12 @@
         </w:rPr>
         <w:t xml:space="preserve"> </w:t>
       </w:r>
-      <w:proofErr w:type="spellStart"/>
       <w:r>
         <w:rPr>
           <w:sz w:val="20"/>
         </w:rPr>
         <w:t>AppSynergies</w:t>
       </w:r>
-      <w:proofErr w:type="spellEnd"/>
       <w:r>
         <w:rPr>
           <w:spacing w:val="-5"/>

</xml_diff>